<commit_message>
cambios en pdf final
</commit_message>
<xml_diff>
--- a/images/colinar03_caso.docx
+++ b/images/colinar03_caso.docx
@@ -392,7 +392,8 @@
           <w:p>
             <w:pPr>
               <w:pStyle w:val="Normal"/>
-              <w:widowControl/>
+              <w:widowControl w:val="false"/>
+              <w:suppressAutoHyphens w:val="true"/>
               <w:spacing w:lineRule="auto" w:line="240" w:before="0" w:after="0"/>
               <w:jc w:val="center"/>
               <w:rPr>
@@ -422,14 +423,17 @@
         <w:tc>
           <w:tcPr>
             <w:tcW w:w="4041" w:type="dxa"/>
-            <w:tcBorders/>
+            <w:tcBorders>
+              <w:bottom w:val="nil"/>
+            </w:tcBorders>
             <w:shd w:color="auto" w:fill="0098CD" w:val="clear"/>
             <w:vAlign w:val="center"/>
           </w:tcPr>
           <w:p>
             <w:pPr>
               <w:pStyle w:val="Normal"/>
-              <w:widowControl/>
+              <w:widowControl w:val="false"/>
+              <w:suppressAutoHyphens w:val="true"/>
               <w:spacing w:lineRule="auto" w:line="240" w:before="0" w:after="0"/>
               <w:jc w:val="center"/>
               <w:cnfStyle w:val="100000000000" w:firstRow="1" w:lastRow="0" w:firstColumn="0" w:lastColumn="0" w:oddVBand="0" w:evenVBand="0" w:oddHBand="0" w:evenHBand="0" w:firstRowFirstColumn="0" w:firstRowLastColumn="0" w:lastRowFirstColumn="0" w:lastRowLastColumn="0"/>
@@ -460,14 +464,17 @@
         <w:tc>
           <w:tcPr>
             <w:tcW w:w="2023" w:type="dxa"/>
-            <w:tcBorders/>
+            <w:tcBorders>
+              <w:bottom w:val="nil"/>
+            </w:tcBorders>
             <w:shd w:color="auto" w:fill="0098CD" w:val="clear"/>
             <w:vAlign w:val="center"/>
           </w:tcPr>
           <w:p>
             <w:pPr>
               <w:pStyle w:val="Normal"/>
-              <w:widowControl/>
+              <w:widowControl w:val="false"/>
+              <w:suppressAutoHyphens w:val="true"/>
               <w:spacing w:lineRule="auto" w:line="240" w:before="0" w:after="0"/>
               <w:jc w:val="center"/>
               <w:cnfStyle w:val="100000000000" w:firstRow="1" w:lastRow="0" w:firstColumn="0" w:lastColumn="0" w:oddVBand="0" w:evenVBand="0" w:oddHBand="0" w:evenHBand="0" w:firstRowFirstColumn="0" w:firstRowLastColumn="0" w:lastRowFirstColumn="0" w:lastRowLastColumn="0"/>
@@ -497,7 +504,8 @@
           <w:p>
             <w:pPr>
               <w:pStyle w:val="Normal"/>
-              <w:widowControl/>
+              <w:widowControl w:val="false"/>
+              <w:suppressAutoHyphens w:val="true"/>
               <w:spacing w:lineRule="auto" w:line="240" w:before="0" w:after="0"/>
               <w:jc w:val="center"/>
               <w:cnfStyle w:val="100000000000" w:firstRow="1" w:lastRow="0" w:firstColumn="0" w:lastColumn="0" w:oddVBand="0" w:evenVBand="0" w:oddHBand="0" w:evenHBand="0" w:firstRowFirstColumn="0" w:firstRowLastColumn="0" w:lastRowFirstColumn="0" w:lastRowLastColumn="0"/>
@@ -528,14 +536,17 @@
         <w:tc>
           <w:tcPr>
             <w:tcW w:w="760" w:type="dxa"/>
-            <w:tcBorders/>
+            <w:tcBorders>
+              <w:bottom w:val="nil"/>
+            </w:tcBorders>
             <w:shd w:color="auto" w:fill="0098CD" w:val="clear"/>
             <w:vAlign w:val="center"/>
           </w:tcPr>
           <w:p>
             <w:pPr>
               <w:pStyle w:val="Normal"/>
-              <w:widowControl/>
+              <w:widowControl w:val="false"/>
+              <w:suppressAutoHyphens w:val="true"/>
               <w:spacing w:lineRule="auto" w:line="240" w:before="0" w:after="0"/>
               <w:jc w:val="center"/>
               <w:cnfStyle w:val="100000000000" w:firstRow="1" w:lastRow="0" w:firstColumn="0" w:lastColumn="0" w:oddVBand="0" w:evenVBand="0" w:oddHBand="0" w:evenHBand="0" w:firstRowFirstColumn="0" w:firstRowLastColumn="0" w:lastRowFirstColumn="0" w:lastRowLastColumn="0"/>
@@ -565,7 +576,8 @@
           <w:p>
             <w:pPr>
               <w:pStyle w:val="Normal"/>
-              <w:widowControl/>
+              <w:widowControl w:val="false"/>
+              <w:suppressAutoHyphens w:val="true"/>
               <w:spacing w:lineRule="auto" w:line="240" w:before="0" w:after="0"/>
               <w:jc w:val="center"/>
               <w:cnfStyle w:val="100000000000" w:firstRow="1" w:lastRow="0" w:firstColumn="0" w:lastColumn="0" w:oddVBand="0" w:evenVBand="0" w:oddHBand="0" w:evenHBand="0" w:firstRowFirstColumn="0" w:firstRowLastColumn="0" w:lastRowFirstColumn="0" w:lastRowLastColumn="0"/>
@@ -612,7 +624,8 @@
           <w:p>
             <w:pPr>
               <w:pStyle w:val="Normal"/>
-              <w:widowControl/>
+              <w:widowControl w:val="false"/>
+              <w:suppressAutoHyphens w:val="true"/>
               <w:spacing w:before="0" w:after="0"/>
               <w:jc w:val="left"/>
               <w:rPr>
@@ -650,7 +663,8 @@
           <w:p>
             <w:pPr>
               <w:pStyle w:val="Normal"/>
-              <w:widowControl/>
+              <w:widowControl w:val="false"/>
+              <w:suppressAutoHyphens w:val="true"/>
               <w:spacing w:lineRule="auto" w:line="240" w:before="0" w:after="0"/>
               <w:jc w:val="center"/>
               <w:cnfStyle w:val="000000100000" w:firstRow="0" w:lastRow="0" w:firstColumn="0" w:lastColumn="0" w:oddVBand="0" w:evenVBand="0" w:oddHBand="1" w:evenHBand="0" w:firstRowFirstColumn="0" w:firstRowLastColumn="0" w:lastRowFirstColumn="0" w:lastRowLastColumn="0"/>
@@ -686,7 +700,8 @@
           <w:p>
             <w:pPr>
               <w:pStyle w:val="Normal"/>
-              <w:widowControl/>
+              <w:widowControl w:val="false"/>
+              <w:suppressAutoHyphens w:val="true"/>
               <w:spacing w:lineRule="auto" w:line="240" w:before="0" w:after="0"/>
               <w:jc w:val="center"/>
               <w:cnfStyle w:val="000000100000" w:firstRow="0" w:lastRow="0" w:firstColumn="0" w:lastColumn="0" w:oddVBand="0" w:evenVBand="0" w:oddHBand="1" w:evenHBand="0" w:firstRowFirstColumn="0" w:firstRowLastColumn="0" w:lastRowFirstColumn="0" w:lastRowLastColumn="0"/>
@@ -721,7 +736,8 @@
           <w:p>
             <w:pPr>
               <w:pStyle w:val="Normal"/>
-              <w:widowControl/>
+              <w:widowControl w:val="false"/>
+              <w:suppressAutoHyphens w:val="true"/>
               <w:spacing w:lineRule="auto" w:line="240" w:before="0" w:after="0"/>
               <w:jc w:val="center"/>
               <w:cnfStyle w:val="000000100000" w:firstRow="0" w:lastRow="0" w:firstColumn="0" w:lastColumn="0" w:oddVBand="0" w:evenVBand="0" w:oddHBand="1" w:evenHBand="0" w:firstRowFirstColumn="0" w:firstRowLastColumn="0" w:lastRowFirstColumn="0" w:lastRowLastColumn="0"/>
@@ -771,7 +787,8 @@
           <w:p>
             <w:pPr>
               <w:pStyle w:val="Normal"/>
-              <w:widowControl/>
+              <w:widowControl w:val="false"/>
+              <w:suppressAutoHyphens w:val="true"/>
               <w:spacing w:before="0" w:after="0"/>
               <w:jc w:val="left"/>
               <w:rPr>
@@ -810,7 +827,8 @@
           <w:p>
             <w:pPr>
               <w:pStyle w:val="Normal"/>
-              <w:widowControl/>
+              <w:widowControl w:val="false"/>
+              <w:suppressAutoHyphens w:val="true"/>
               <w:spacing w:lineRule="auto" w:line="240" w:before="0" w:after="0"/>
               <w:jc w:val="center"/>
               <w:cnfStyle w:val="000000000000" w:firstRow="0" w:lastRow="0" w:firstColumn="0" w:lastColumn="0" w:oddVBand="0" w:evenVBand="0" w:oddHBand="0" w:evenHBand="0" w:firstRowFirstColumn="0" w:firstRowLastColumn="0" w:lastRowFirstColumn="0" w:lastRowLastColumn="0"/>
@@ -847,7 +865,8 @@
           <w:p>
             <w:pPr>
               <w:pStyle w:val="Normal"/>
-              <w:widowControl/>
+              <w:widowControl w:val="false"/>
+              <w:suppressAutoHyphens w:val="true"/>
               <w:spacing w:lineRule="auto" w:line="240" w:before="0" w:after="0"/>
               <w:jc w:val="center"/>
               <w:cnfStyle w:val="000000000000" w:firstRow="0" w:lastRow="0" w:firstColumn="0" w:lastColumn="0" w:oddVBand="0" w:evenVBand="0" w:oddHBand="0" w:evenHBand="0" w:firstRowFirstColumn="0" w:firstRowLastColumn="0" w:lastRowFirstColumn="0" w:lastRowLastColumn="0"/>
@@ -883,7 +902,8 @@
           <w:p>
             <w:pPr>
               <w:pStyle w:val="Normal"/>
-              <w:widowControl/>
+              <w:widowControl w:val="false"/>
+              <w:suppressAutoHyphens w:val="true"/>
               <w:spacing w:lineRule="auto" w:line="240" w:before="0" w:after="0"/>
               <w:jc w:val="center"/>
               <w:cnfStyle w:val="000000000000" w:firstRow="0" w:lastRow="0" w:firstColumn="0" w:lastColumn="0" w:oddVBand="0" w:evenVBand="0" w:oddHBand="0" w:evenHBand="0" w:firstRowFirstColumn="0" w:firstRowLastColumn="0" w:lastRowFirstColumn="0" w:lastRowLastColumn="0"/>
@@ -935,7 +955,8 @@
           <w:p>
             <w:pPr>
               <w:pStyle w:val="Normal"/>
-              <w:widowControl/>
+              <w:widowControl w:val="false"/>
+              <w:suppressAutoHyphens w:val="true"/>
               <w:spacing w:before="0" w:after="0"/>
               <w:jc w:val="left"/>
               <w:rPr>
@@ -974,7 +995,8 @@
           <w:p>
             <w:pPr>
               <w:pStyle w:val="Normal"/>
-              <w:widowControl/>
+              <w:widowControl w:val="false"/>
+              <w:suppressAutoHyphens w:val="true"/>
               <w:spacing w:lineRule="auto" w:line="240" w:before="0" w:after="0"/>
               <w:jc w:val="center"/>
               <w:cnfStyle w:val="000000100000" w:firstRow="0" w:lastRow="0" w:firstColumn="0" w:lastColumn="0" w:oddVBand="0" w:evenVBand="0" w:oddHBand="1" w:evenHBand="0" w:firstRowFirstColumn="0" w:firstRowLastColumn="0" w:lastRowFirstColumn="0" w:lastRowLastColumn="0"/>
@@ -1011,7 +1033,8 @@
           <w:p>
             <w:pPr>
               <w:pStyle w:val="Normal"/>
-              <w:widowControl/>
+              <w:widowControl w:val="false"/>
+              <w:suppressAutoHyphens w:val="true"/>
               <w:spacing w:lineRule="auto" w:line="240" w:before="0" w:after="0"/>
               <w:jc w:val="center"/>
               <w:cnfStyle w:val="000000100000" w:firstRow="0" w:lastRow="0" w:firstColumn="0" w:lastColumn="0" w:oddVBand="0" w:evenVBand="0" w:oddHBand="1" w:evenHBand="0" w:firstRowFirstColumn="0" w:firstRowLastColumn="0" w:lastRowFirstColumn="0" w:lastRowLastColumn="0"/>
@@ -1047,7 +1070,8 @@
           <w:p>
             <w:pPr>
               <w:pStyle w:val="Normal"/>
-              <w:widowControl/>
+              <w:widowControl w:val="false"/>
+              <w:suppressAutoHyphens w:val="true"/>
               <w:spacing w:lineRule="auto" w:line="240" w:before="0" w:after="0"/>
               <w:jc w:val="center"/>
               <w:cnfStyle w:val="000000100000" w:firstRow="0" w:lastRow="0" w:firstColumn="0" w:lastColumn="0" w:oddVBand="0" w:evenVBand="0" w:oddHBand="1" w:evenHBand="0" w:firstRowFirstColumn="0" w:firstRowLastColumn="0" w:lastRowFirstColumn="0" w:lastRowLastColumn="0"/>
@@ -1087,7 +1111,8 @@
           <w:p>
             <w:pPr>
               <w:pStyle w:val="Normal"/>
-              <w:widowControl/>
+              <w:widowControl w:val="false"/>
+              <w:suppressAutoHyphens w:val="true"/>
               <w:spacing w:before="0" w:after="0"/>
               <w:jc w:val="left"/>
               <w:rPr>
@@ -1124,7 +1149,8 @@
           <w:p>
             <w:pPr>
               <w:pStyle w:val="Normal"/>
-              <w:widowControl/>
+              <w:widowControl w:val="false"/>
+              <w:suppressAutoHyphens w:val="true"/>
               <w:spacing w:lineRule="auto" w:line="240" w:before="0" w:after="0"/>
               <w:jc w:val="center"/>
               <w:cnfStyle w:val="000000000000" w:firstRow="0" w:lastRow="0" w:firstColumn="0" w:lastColumn="0" w:oddVBand="0" w:evenVBand="0" w:oddHBand="0" w:evenHBand="0" w:firstRowFirstColumn="0" w:firstRowLastColumn="0" w:lastRowFirstColumn="0" w:lastRowLastColumn="0"/>
@@ -1161,7 +1187,8 @@
           <w:p>
             <w:pPr>
               <w:pStyle w:val="Normal"/>
-              <w:widowControl/>
+              <w:widowControl w:val="false"/>
+              <w:suppressAutoHyphens w:val="true"/>
               <w:spacing w:lineRule="auto" w:line="240" w:before="0" w:after="0"/>
               <w:jc w:val="center"/>
               <w:cnfStyle w:val="000000000000" w:firstRow="0" w:lastRow="0" w:firstColumn="0" w:lastColumn="0" w:oddVBand="0" w:evenVBand="0" w:oddHBand="0" w:evenHBand="0" w:firstRowFirstColumn="0" w:firstRowLastColumn="0" w:lastRowFirstColumn="0" w:lastRowLastColumn="0"/>
@@ -1197,7 +1224,8 @@
           <w:p>
             <w:pPr>
               <w:pStyle w:val="Normal"/>
-              <w:widowControl/>
+              <w:widowControl w:val="false"/>
+              <w:suppressAutoHyphens w:val="true"/>
               <w:spacing w:lineRule="auto" w:line="240" w:before="0" w:after="0"/>
               <w:jc w:val="center"/>
               <w:cnfStyle w:val="000000000000" w:firstRow="0" w:lastRow="0" w:firstColumn="0" w:lastColumn="0" w:oddVBand="0" w:evenVBand="0" w:oddHBand="0" w:evenHBand="0" w:firstRowFirstColumn="0" w:firstRowLastColumn="0" w:lastRowFirstColumn="0" w:lastRowLastColumn="0"/>
@@ -1239,7 +1267,8 @@
           <w:p>
             <w:pPr>
               <w:pStyle w:val="Normal"/>
-              <w:widowControl/>
+              <w:widowControl w:val="false"/>
+              <w:suppressAutoHyphens w:val="true"/>
               <w:spacing w:before="0" w:after="0"/>
               <w:jc w:val="left"/>
               <w:rPr>
@@ -1278,7 +1307,8 @@
           <w:p>
             <w:pPr>
               <w:pStyle w:val="Normal"/>
-              <w:widowControl/>
+              <w:widowControl w:val="false"/>
+              <w:suppressAutoHyphens w:val="true"/>
               <w:spacing w:lineRule="auto" w:line="240" w:before="0" w:after="0"/>
               <w:jc w:val="center"/>
               <w:cnfStyle w:val="000000100000" w:firstRow="0" w:lastRow="0" w:firstColumn="0" w:lastColumn="0" w:oddVBand="0" w:evenVBand="0" w:oddHBand="1" w:evenHBand="0" w:firstRowFirstColumn="0" w:firstRowLastColumn="0" w:lastRowFirstColumn="0" w:lastRowLastColumn="0"/>
@@ -1315,7 +1345,8 @@
           <w:p>
             <w:pPr>
               <w:pStyle w:val="Normal"/>
-              <w:widowControl/>
+              <w:widowControl w:val="false"/>
+              <w:suppressAutoHyphens w:val="true"/>
               <w:spacing w:lineRule="auto" w:line="240" w:before="0" w:after="0"/>
               <w:jc w:val="center"/>
               <w:cnfStyle w:val="000000100000" w:firstRow="0" w:lastRow="0" w:firstColumn="0" w:lastColumn="0" w:oddVBand="0" w:evenVBand="0" w:oddHBand="1" w:evenHBand="0" w:firstRowFirstColumn="0" w:firstRowLastColumn="0" w:lastRowFirstColumn="0" w:lastRowLastColumn="0"/>
@@ -1351,7 +1382,8 @@
           <w:p>
             <w:pPr>
               <w:pStyle w:val="Normal"/>
-              <w:widowControl/>
+              <w:widowControl w:val="false"/>
+              <w:suppressAutoHyphens w:val="true"/>
               <w:spacing w:lineRule="auto" w:line="240" w:before="0" w:after="0"/>
               <w:jc w:val="center"/>
               <w:cnfStyle w:val="000000100000" w:firstRow="0" w:lastRow="0" w:firstColumn="0" w:lastColumn="0" w:oddVBand="0" w:evenVBand="0" w:oddHBand="1" w:evenHBand="0" w:firstRowFirstColumn="0" w:firstRowLastColumn="0" w:lastRowFirstColumn="0" w:lastRowLastColumn="0"/>
@@ -1391,7 +1423,8 @@
           <w:p>
             <w:pPr>
               <w:pStyle w:val="Normal"/>
-              <w:widowControl/>
+              <w:widowControl w:val="false"/>
+              <w:suppressAutoHyphens w:val="true"/>
               <w:spacing w:before="0" w:after="0"/>
               <w:jc w:val="left"/>
               <w:rPr>
@@ -1428,7 +1461,8 @@
           <w:p>
             <w:pPr>
               <w:pStyle w:val="Normal"/>
-              <w:widowControl/>
+              <w:widowControl w:val="false"/>
+              <w:suppressAutoHyphens w:val="true"/>
               <w:spacing w:lineRule="auto" w:line="240" w:before="0" w:after="0"/>
               <w:jc w:val="center"/>
               <w:cnfStyle w:val="000000000000" w:firstRow="0" w:lastRow="0" w:firstColumn="0" w:lastColumn="0" w:oddVBand="0" w:evenVBand="0" w:oddHBand="0" w:evenHBand="0" w:firstRowFirstColumn="0" w:firstRowLastColumn="0" w:lastRowFirstColumn="0" w:lastRowLastColumn="0"/>
@@ -1465,7 +1499,8 @@
           <w:p>
             <w:pPr>
               <w:pStyle w:val="Normal"/>
-              <w:widowControl/>
+              <w:widowControl w:val="false"/>
+              <w:suppressAutoHyphens w:val="true"/>
               <w:spacing w:lineRule="auto" w:line="240" w:before="0" w:after="0"/>
               <w:jc w:val="center"/>
               <w:cnfStyle w:val="000000000000" w:firstRow="0" w:lastRow="0" w:firstColumn="0" w:lastColumn="0" w:oddVBand="0" w:evenVBand="0" w:oddHBand="0" w:evenHBand="0" w:firstRowFirstColumn="0" w:firstRowLastColumn="0" w:lastRowFirstColumn="0" w:lastRowLastColumn="0"/>
@@ -1501,7 +1536,8 @@
           <w:p>
             <w:pPr>
               <w:pStyle w:val="Normal"/>
-              <w:widowControl/>
+              <w:widowControl w:val="false"/>
+              <w:suppressAutoHyphens w:val="true"/>
               <w:spacing w:lineRule="auto" w:line="240" w:before="0" w:after="0"/>
               <w:jc w:val="center"/>
               <w:cnfStyle w:val="000000000000" w:firstRow="0" w:lastRow="0" w:firstColumn="0" w:lastColumn="0" w:oddVBand="0" w:evenVBand="0" w:oddHBand="0" w:evenHBand="0" w:firstRowFirstColumn="0" w:firstRowLastColumn="0" w:lastRowFirstColumn="0" w:lastRowLastColumn="0"/>
@@ -1541,7 +1577,8 @@
           <w:p>
             <w:pPr>
               <w:pStyle w:val="Normal"/>
-              <w:widowControl/>
+              <w:widowControl w:val="false"/>
+              <w:suppressAutoHyphens w:val="true"/>
               <w:spacing w:lineRule="auto" w:line="288" w:before="0" w:after="0"/>
               <w:jc w:val="center"/>
               <w:rPr>
@@ -1559,10 +1596,9 @@
                 <w:b/>
                 <w:bCs/>
                 <w:color w:val="000000"/>
-                <w:kern w:val="0"/>
                 <w:sz w:val="22"/>
                 <w:szCs w:val="18"/>
-                <w:lang w:val="es-ES" w:eastAsia="en-GB" w:bidi="ar-SA"/>
+                <w:lang w:eastAsia="en-GB"/>
               </w:rPr>
             </w:r>
           </w:p>
@@ -1578,7 +1614,8 @@
           <w:p>
             <w:pPr>
               <w:pStyle w:val="Normal"/>
-              <w:widowControl/>
+              <w:widowControl w:val="false"/>
+              <w:suppressAutoHyphens w:val="true"/>
               <w:spacing w:before="0" w:after="0"/>
               <w:jc w:val="center"/>
               <w:cnfStyle w:val="000000100000" w:firstRow="0" w:lastRow="0" w:firstColumn="0" w:lastColumn="0" w:oddVBand="0" w:evenVBand="0" w:oddHBand="1" w:evenHBand="0" w:firstRowFirstColumn="0" w:firstRowLastColumn="0" w:lastRowFirstColumn="0" w:lastRowLastColumn="0"/>
@@ -1594,10 +1631,8 @@
               <w:rPr>
                 <w:rFonts w:cs="UnitOT-Light"/>
                 <w:b/>
-                <w:kern w:val="0"/>
-                <w:sz w:val="20"/>
-                <w:szCs w:val="20"/>
-                <w:lang w:val="es-ES" w:bidi="ar-SA"/>
+                <w:sz w:val="20"/>
+                <w:szCs w:val="20"/>
               </w:rPr>
             </w:r>
           </w:p>
@@ -1614,7 +1649,8 @@
           <w:p>
             <w:pPr>
               <w:pStyle w:val="Normal"/>
-              <w:widowControl/>
+              <w:widowControl w:val="false"/>
+              <w:suppressAutoHyphens w:val="true"/>
               <w:spacing w:before="0" w:after="0"/>
               <w:jc w:val="center"/>
               <w:cnfStyle w:val="000000100000" w:firstRow="0" w:lastRow="0" w:firstColumn="0" w:lastColumn="0" w:oddVBand="0" w:evenVBand="0" w:oddHBand="1" w:evenHBand="0" w:firstRowFirstColumn="0" w:firstRowLastColumn="0" w:lastRowFirstColumn="0" w:lastRowLastColumn="0"/>
@@ -1651,7 +1687,8 @@
           <w:p>
             <w:pPr>
               <w:pStyle w:val="Normal"/>
-              <w:widowControl/>
+              <w:widowControl w:val="false"/>
+              <w:suppressAutoHyphens w:val="true"/>
               <w:spacing w:before="0" w:after="0"/>
               <w:jc w:val="center"/>
               <w:cnfStyle w:val="000000100000" w:firstRow="0" w:lastRow="0" w:firstColumn="0" w:lastColumn="0" w:oddVBand="0" w:evenVBand="0" w:oddHBand="1" w:evenHBand="0" w:firstRowFirstColumn="0" w:firstRowLastColumn="0" w:lastRowFirstColumn="0" w:lastRowLastColumn="0"/>
@@ -1686,7 +1723,47 @@
         </w:rPr>
       </w:pPr>
       <w:r>
+        <w:rPr>
+          <w:rFonts w:cs="UnitOT-Light"/>
+        </w:rPr>
+      </w:r>
+    </w:p>
+    <w:p>
+      <w:pPr>
+        <w:pStyle w:val="Normal"/>
         <w:rPr/>
+      </w:pPr>
+      <w:hyperlink r:id="rId3">
+        <w:r>
+          <w:rPr>
+            <w:rStyle w:val="EnlacedeInternet"/>
+            <w:b/>
+            <w:bCs/>
+            <w:sz w:val="40"/>
+            <w:szCs w:val="40"/>
+          </w:rPr>
+          <w:t>https://github.com/darwinyusef/segmentacionYolo11yPython/tree/master</w:t>
+        </w:r>
+      </w:hyperlink>
+    </w:p>
+    <w:p>
+      <w:pPr>
+        <w:pStyle w:val="Normal"/>
+        <w:jc w:val="left"/>
+        <w:rPr>
+          <w:u w:val="single"/>
+        </w:rPr>
+      </w:pPr>
+      <w:r>
+        <w:rPr>
+          <w:b w:val="false"/>
+          <w:bCs w:val="false"/>
+          <w:sz w:val="24"/>
+          <w:szCs w:val="24"/>
+        </w:rPr>
+        <w:t>En el readme principal se explica el contenido</w:t>
+        <w:br/>
+        <w:t xml:space="preserve">En cada ejercicio hay un readme. </w:t>
       </w:r>
     </w:p>
     <w:p>
@@ -1731,7 +1808,9 @@
         </w:rPr>
       </w:pPr>
       <w:r>
-        <w:rPr/>
+        <w:rPr>
+          <w:rFonts w:cs="UnitOT-Light"/>
+        </w:rPr>
       </w:r>
     </w:p>
     <w:p>
@@ -1742,7 +1821,9 @@
         </w:rPr>
       </w:pPr>
       <w:r>
-        <w:rPr/>
+        <w:rPr>
+          <w:rFonts w:cs="UnitOT-Light"/>
+        </w:rPr>
       </w:r>
     </w:p>
     <w:p>
@@ -1753,7 +1834,9 @@
         </w:rPr>
       </w:pPr>
       <w:r>
-        <w:rPr/>
+        <w:rPr>
+          <w:rFonts w:cs="UnitOT-Light"/>
+        </w:rPr>
       </w:r>
     </w:p>
     <w:p>
@@ -1773,20 +1856,19 @@
         <w:t xml:space="preserve">en el segundo archivos (main.py) es una evaluación de persona en tiempo real usando segmentación  de instancias es una técnica avanzada en visión por computadora usando YOLO11 ese soy yo en mi apto </w:t>
       </w:r>
       <w:r>
-        <w:rPr/>
         <w:drawing>
-          <wp:anchor behindDoc="0" distT="0" distB="0" distL="0" distR="0" simplePos="0" locked="0" layoutInCell="0" allowOverlap="1" relativeHeight="15">
+          <wp:anchor behindDoc="0" distT="0" distB="0" distL="0" distR="0" simplePos="0" locked="0" layoutInCell="0" allowOverlap="1" relativeHeight="14">
             <wp:simplePos x="0" y="0"/>
             <wp:positionH relativeFrom="column">
-              <wp:posOffset>47625</wp:posOffset>
+              <wp:align>center</wp:align>
             </wp:positionH>
             <wp:positionV relativeFrom="paragraph">
-              <wp:posOffset>4276725</wp:posOffset>
+              <wp:posOffset>635</wp:posOffset>
             </wp:positionV>
             <wp:extent cx="5219700" cy="2935605"/>
             <wp:effectExtent l="0" t="0" r="0" b="0"/>
             <wp:wrapSquare wrapText="largest"/>
-            <wp:docPr id="1" name="Imagen2" descr=""/>
+            <wp:docPr id="1" name="Imagen1" descr=""/>
             <wp:cNvGraphicFramePr>
               <a:graphicFrameLocks xmlns:a="http://schemas.openxmlformats.org/drawingml/2006/main" noChangeAspect="1"/>
             </wp:cNvGraphicFramePr>
@@ -1794,13 +1876,13 @@
               <a:graphicData uri="http://schemas.openxmlformats.org/drawingml/2006/picture">
                 <pic:pic xmlns:pic="http://schemas.openxmlformats.org/drawingml/2006/picture">
                   <pic:nvPicPr>
-                    <pic:cNvPr id="1" name="Imagen2" descr=""/>
+                    <pic:cNvPr id="1" name="Imagen1" descr=""/>
                     <pic:cNvPicPr>
                       <a:picLocks noChangeAspect="1" noChangeArrowheads="1"/>
                     </pic:cNvPicPr>
                   </pic:nvPicPr>
                   <pic:blipFill>
-                    <a:blip r:embed="rId2"/>
+                    <a:blip r:embed="rId4"/>
                     <a:stretch>
                       <a:fillRect/>
                     </a:stretch>
@@ -1820,18 +1902,18 @@
           </wp:anchor>
         </w:drawing>
         <w:drawing>
-          <wp:anchor behindDoc="0" distT="0" distB="0" distL="0" distR="0" simplePos="0" locked="0" layoutInCell="0" allowOverlap="1" relativeHeight="14">
+          <wp:anchor behindDoc="0" distT="0" distB="0" distL="0" distR="0" simplePos="0" locked="0" layoutInCell="0" allowOverlap="1" relativeHeight="15">
             <wp:simplePos x="0" y="0"/>
             <wp:positionH relativeFrom="column">
-              <wp:align>center</wp:align>
+              <wp:posOffset>47625</wp:posOffset>
             </wp:positionH>
             <wp:positionV relativeFrom="paragraph">
-              <wp:posOffset>635</wp:posOffset>
+              <wp:posOffset>4276725</wp:posOffset>
             </wp:positionV>
             <wp:extent cx="5219700" cy="2935605"/>
             <wp:effectExtent l="0" t="0" r="0" b="0"/>
             <wp:wrapSquare wrapText="largest"/>
-            <wp:docPr id="2" name="Imagen1" descr=""/>
+            <wp:docPr id="2" name="Imagen2" descr=""/>
             <wp:cNvGraphicFramePr>
               <a:graphicFrameLocks xmlns:a="http://schemas.openxmlformats.org/drawingml/2006/main" noChangeAspect="1"/>
             </wp:cNvGraphicFramePr>
@@ -1839,13 +1921,13 @@
               <a:graphicData uri="http://schemas.openxmlformats.org/drawingml/2006/picture">
                 <pic:pic xmlns:pic="http://schemas.openxmlformats.org/drawingml/2006/picture">
                   <pic:nvPicPr>
-                    <pic:cNvPr id="2" name="Imagen1" descr=""/>
+                    <pic:cNvPr id="2" name="Imagen2" descr=""/>
                     <pic:cNvPicPr>
                       <a:picLocks noChangeAspect="1" noChangeArrowheads="1"/>
                     </pic:cNvPicPr>
                   </pic:nvPicPr>
                   <pic:blipFill>
-                    <a:blip r:embed="rId3"/>
+                    <a:blip r:embed="rId5"/>
                     <a:stretch>
                       <a:fillRect/>
                     </a:stretch>
@@ -1872,8 +1954,8 @@
       </w:r>
     </w:p>
     <w:sectPr>
-      <w:headerReference w:type="default" r:id="rId4"/>
-      <w:footerReference w:type="default" r:id="rId5"/>
+      <w:headerReference w:type="default" r:id="rId6"/>
+      <w:footerReference w:type="default" r:id="rId7"/>
       <w:type w:val="nextPage"/>
       <w:pgSz w:w="11906" w:h="16838"/>
       <w:pgMar w:left="1843" w:right="1843" w:gutter="0" w:header="1134" w:top="1418" w:footer="397" w:bottom="1418"/>
@@ -1898,13 +1980,13 @@
       <mc:AlternateContent>
         <mc:Choice Requires="wps">
           <w:drawing>
-            <wp:anchor behindDoc="1" distT="6985" distB="8255" distL="12065" distR="8255" simplePos="0" locked="0" layoutInCell="0" allowOverlap="1" relativeHeight="12" wp14:anchorId="6573925B">
+            <wp:anchor behindDoc="1" distT="0" distB="0" distL="0" distR="0" simplePos="0" locked="0" layoutInCell="0" allowOverlap="1" relativeHeight="12" wp14:anchorId="6573925B">
               <wp:simplePos x="0" y="0"/>
               <wp:positionH relativeFrom="column">
-                <wp:posOffset>-2268220</wp:posOffset>
+                <wp:posOffset>-2266950</wp:posOffset>
               </wp:positionH>
               <wp:positionV relativeFrom="page">
-                <wp:posOffset>9263380</wp:posOffset>
+                <wp:posOffset>9262745</wp:posOffset>
               </wp:positionV>
               <wp:extent cx="2518410" cy="322580"/>
               <wp:effectExtent l="0" t="0" r="0" b="0"/>
@@ -1969,7 +2051,7 @@
         </mc:Choice>
         <mc:Fallback>
           <w:pict>
-            <v:rect id="shape_0" ID="Cuadro de texto 25" path="m0,0l-2147483645,0l-2147483645,-2147483646l0,-2147483646xe" stroked="f" o:allowincell="f" style="position:absolute;margin-left:-178.65pt;margin-top:729.4pt;width:198.25pt;height:25.35pt;mso-wrap-style:none;v-text-anchor:middle;rotation:270;mso-position-vertical-relative:page" wp14:anchorId="6573925B">
+            <v:rect id="shape_0" ID="Cuadro de texto 25" path="m0,0l-2147483645,0l-2147483645,-2147483646l0,-2147483646xe" stroked="f" o:allowincell="f" style="position:absolute;margin-left:-178.55pt;margin-top:729.35pt;width:198.25pt;height:25.35pt;mso-wrap-style:none;v-text-anchor:middle;rotation:270;mso-position-vertical-relative:page" wp14:anchorId="6573925B">
               <v:fill o:detectmouseclick="t" on="false"/>
               <v:stroke color="#3465a4" weight="6480" joinstyle="round" endcap="flat"/>
               <v:textbox>
@@ -2009,7 +2091,7 @@
       <mc:AlternateContent>
         <mc:Choice Requires="wps">
           <w:drawing>
-            <wp:anchor behindDoc="1" distT="0" distB="14605" distL="114300" distR="250825" simplePos="0" locked="0" layoutInCell="0" allowOverlap="0" relativeHeight="5" wp14:anchorId="4D981661">
+            <wp:anchor behindDoc="1" distT="0" distB="14605" distL="114300" distR="249555" simplePos="0" locked="0" layoutInCell="0" allowOverlap="0" relativeHeight="5" wp14:anchorId="4D981661">
               <wp:simplePos x="0" y="0"/>
               <wp:positionH relativeFrom="rightMargin">
                 <wp:posOffset>144145</wp:posOffset>
@@ -2078,7 +2160,7 @@
                           <w:r>
                             <w:rPr>
                               <w:rFonts w:cs="UnitOT-Light"/>
-                              <w:color w:val="FFFFFF" w:themeColor="background1"/>
+                              <w:color w:val="FFFFFF"/>
                               <w:sz w:val="20"/>
                               <w:szCs w:val="20"/>
                             </w:rPr>
@@ -2109,7 +2191,7 @@
                               <w:rFonts w:cs="UnitOT-Light"/>
                               <w:color w:val="FFFFFF"/>
                             </w:rPr>
-                            <w:t>1</w:t>
+                            <w:t>3</w:t>
                           </w:r>
                           <w:r>
                             <w:rPr>
@@ -2154,7 +2236,7 @@
                     <w:r>
                       <w:rPr>
                         <w:rFonts w:cs="UnitOT-Light"/>
-                        <w:color w:val="FFFFFF" w:themeColor="background1"/>
+                        <w:color w:val="FFFFFF"/>
                         <w:sz w:val="20"/>
                         <w:szCs w:val="20"/>
                       </w:rPr>
@@ -2185,7 +2267,7 @@
                         <w:rFonts w:cs="UnitOT-Light"/>
                         <w:color w:val="FFFFFF"/>
                       </w:rPr>
-                      <w:t>1</w:t>
+                      <w:t>3</w:t>
                     </w:r>
                     <w:r>
                       <w:rPr>
@@ -2232,8 +2314,8 @@
       <w:tblLook w:firstRow="1" w:noVBand="1" w:lastRow="0" w:firstColumn="1" w:lastColumn="0" w:noHBand="0" w:val="04a0"/>
     </w:tblPr>
     <w:tblGrid>
-      <w:gridCol w:w="2551"/>
-      <w:gridCol w:w="3828"/>
+      <w:gridCol w:w="2550"/>
+      <w:gridCol w:w="3829"/>
       <w:gridCol w:w="1831"/>
     </w:tblGrid>
     <w:tr>
@@ -2244,7 +2326,7 @@
       </w:trPr>
       <w:tc>
         <w:tcPr>
-          <w:tcW w:w="2551" w:type="dxa"/>
+          <w:tcW w:w="2550" w:type="dxa"/>
           <w:tcBorders>
             <w:right w:val="single" w:sz="4" w:space="0" w:color="0098CD"/>
           </w:tcBorders>
@@ -2254,7 +2336,8 @@
         <w:p>
           <w:pPr>
             <w:pStyle w:val="Cabecera"/>
-            <w:widowControl/>
+            <w:widowControl w:val="false"/>
+            <w:suppressAutoHyphens w:val="true"/>
             <w:spacing w:before="0" w:after="0"/>
             <w:jc w:val="center"/>
             <w:rPr>
@@ -2280,7 +2363,7 @@
       </w:tc>
       <w:tc>
         <w:tcPr>
-          <w:tcW w:w="3828" w:type="dxa"/>
+          <w:tcW w:w="3829" w:type="dxa"/>
           <w:tcBorders>
             <w:left w:val="single" w:sz="4" w:space="0" w:color="0098CD"/>
             <w:right w:val="single" w:sz="4" w:space="0" w:color="0098CD"/>
@@ -2291,7 +2374,8 @@
         <w:p>
           <w:pPr>
             <w:pStyle w:val="Cabecera"/>
-            <w:widowControl/>
+            <w:widowControl w:val="false"/>
+            <w:suppressAutoHyphens w:val="true"/>
             <w:spacing w:before="0" w:after="0"/>
             <w:jc w:val="center"/>
             <w:rPr>
@@ -2327,7 +2411,8 @@
         <w:p>
           <w:pPr>
             <w:pStyle w:val="Cabecera"/>
-            <w:widowControl/>
+            <w:widowControl w:val="false"/>
+            <w:suppressAutoHyphens w:val="true"/>
             <w:spacing w:before="0" w:after="0"/>
             <w:jc w:val="center"/>
             <w:rPr>
@@ -2358,7 +2443,7 @@
       </w:trPr>
       <w:tc>
         <w:tcPr>
-          <w:tcW w:w="2551" w:type="dxa"/>
+          <w:tcW w:w="2550" w:type="dxa"/>
           <w:vMerge w:val="restart"/>
           <w:tcBorders>
             <w:right w:val="single" w:sz="4" w:space="0" w:color="0098CD"/>
@@ -2369,7 +2454,8 @@
         <w:p>
           <w:pPr>
             <w:pStyle w:val="Textocajaactividades"/>
-            <w:widowControl/>
+            <w:widowControl w:val="false"/>
+            <w:suppressAutoHyphens w:val="true"/>
             <w:spacing w:before="0" w:after="0"/>
             <w:rPr>
               <w:bCs/>
@@ -2387,7 +2473,7 @@
       </w:tc>
       <w:tc>
         <w:tcPr>
-          <w:tcW w:w="3828" w:type="dxa"/>
+          <w:tcW w:w="3829" w:type="dxa"/>
           <w:tcBorders>
             <w:left w:val="single" w:sz="4" w:space="0" w:color="0098CD"/>
             <w:right w:val="single" w:sz="4" w:space="0" w:color="0098CD"/>
@@ -2398,7 +2484,8 @@
         <w:p>
           <w:pPr>
             <w:pStyle w:val="Cabecera"/>
-            <w:widowControl/>
+            <w:widowControl w:val="false"/>
+            <w:suppressAutoHyphens w:val="true"/>
             <w:spacing w:before="0" w:after="0"/>
             <w:rPr>
               <w:sz w:val="22"/>
@@ -2412,16 +2499,7 @@
               <w:szCs w:val="22"/>
               <w:lang w:val="es-ES" w:bidi="ar-SA"/>
             </w:rPr>
-            <w:t xml:space="preserve">Apellidos: </w:t>
-          </w:r>
-          <w:r>
-            <w:rPr>
-              <w:kern w:val="0"/>
-              <w:sz w:val="22"/>
-              <w:szCs w:val="22"/>
-              <w:lang w:val="es-ES" w:bidi="ar-SA"/>
-            </w:rPr>
-            <w:t>GONZALEZ TRIANA</w:t>
+            <w:t>Apellidos: GONZALEZ TRIANA</w:t>
           </w:r>
         </w:p>
       </w:tc>
@@ -2438,7 +2516,8 @@
         <w:p>
           <w:pPr>
             <w:pStyle w:val="Cabecera"/>
-            <w:widowControl/>
+            <w:widowControl w:val="false"/>
+            <w:suppressAutoHyphens w:val="true"/>
             <w:spacing w:before="0" w:after="0"/>
             <w:jc w:val="center"/>
             <w:rPr>
@@ -2462,7 +2541,7 @@
       </w:trPr>
       <w:tc>
         <w:tcPr>
-          <w:tcW w:w="2551" w:type="dxa"/>
+          <w:tcW w:w="2550" w:type="dxa"/>
           <w:vMerge w:val="continue"/>
           <w:tcBorders>
             <w:right w:val="single" w:sz="4" w:space="0" w:color="0098CD"/>
@@ -2473,7 +2552,8 @@
         <w:p>
           <w:pPr>
             <w:pStyle w:val="Cabecera"/>
-            <w:widowControl/>
+            <w:widowControl w:val="false"/>
+            <w:suppressAutoHyphens w:val="true"/>
             <w:spacing w:before="0" w:after="0"/>
             <w:rPr>
               <w:kern w:val="0"/>
@@ -2490,7 +2570,7 @@
       </w:tc>
       <w:tc>
         <w:tcPr>
-          <w:tcW w:w="3828" w:type="dxa"/>
+          <w:tcW w:w="3829" w:type="dxa"/>
           <w:tcBorders>
             <w:left w:val="single" w:sz="4" w:space="0" w:color="0098CD"/>
             <w:right w:val="single" w:sz="4" w:space="0" w:color="0098CD"/>
@@ -2501,7 +2581,8 @@
         <w:p>
           <w:pPr>
             <w:pStyle w:val="Cabecera"/>
-            <w:widowControl/>
+            <w:widowControl w:val="false"/>
+            <w:suppressAutoHyphens w:val="true"/>
             <w:spacing w:before="0" w:after="0"/>
             <w:rPr>
               <w:sz w:val="22"/>
@@ -2515,16 +2596,7 @@
               <w:szCs w:val="22"/>
               <w:lang w:val="es-ES" w:bidi="ar-SA"/>
             </w:rPr>
-            <w:t xml:space="preserve">Nombre: </w:t>
-          </w:r>
-          <w:r>
-            <w:rPr>
-              <w:kern w:val="0"/>
-              <w:sz w:val="22"/>
-              <w:szCs w:val="22"/>
-              <w:lang w:val="es-ES" w:bidi="ar-SA"/>
-            </w:rPr>
-            <w:t>DARWIN YUSEF</w:t>
+            <w:t>Nombre: DARWIN YUSEF</w:t>
           </w:r>
         </w:p>
       </w:tc>
@@ -2541,7 +2613,8 @@
         <w:p>
           <w:pPr>
             <w:pStyle w:val="Cabecera"/>
-            <w:widowControl/>
+            <w:widowControl w:val="false"/>
+            <w:suppressAutoHyphens w:val="true"/>
             <w:spacing w:before="0" w:after="0"/>
             <w:rPr>
               <w:kern w:val="0"/>
@@ -2957,6 +3030,7 @@
     <w:rsid w:val="00fd564b"/>
     <w:pPr>
       <w:widowControl/>
+      <w:suppressAutoHyphens w:val="true"/>
       <w:bidi w:val="0"/>
       <w:spacing w:lineRule="auto" w:line="360" w:before="0" w:after="0"/>
       <w:jc w:val="both"/>
@@ -2967,7 +3041,7 @@
       <w:kern w:val="0"/>
       <w:sz w:val="24"/>
       <w:szCs w:val="24"/>
-      <w:lang w:eastAsia="es-ES" w:val="es-ES" w:bidi="ar-SA"/>
+      <w:lang w:val="es-ES" w:eastAsia="es-ES" w:bidi="ar-SA"/>
     </w:rPr>
   </w:style>
   <w:style w:type="character" w:styleId="DefaultParagraphFont" w:default="1">
@@ -3020,6 +3094,14 @@
       <w:sz w:val="24"/>
       <w:szCs w:val="24"/>
       <w:lang w:eastAsia="es-ES"/>
+    </w:rPr>
+  </w:style>
+  <w:style w:type="character" w:styleId="EnlacedeInternet">
+    <w:name w:val="Hyperlink"/>
+    <w:rPr>
+      <w:color w:val="000080"/>
+      <w:u w:val="single"/>
+      <w:lang w:val="zxx" w:eastAsia="zxx" w:bidi="zxx"/>
     </w:rPr>
   </w:style>
   <w:style w:type="paragraph" w:styleId="Ttulo">
@@ -3324,7 +3406,6 @@
     <w:pPr>
       <w:spacing w:after="0" w:line="240" w:lineRule="auto"/>
     </w:pPr>
-    <w:rPr/>
     <w:tblPr>
       <w:tblStyleRowBandSize w:val="1"/>
       <w:tblStyleColBandSize w:val="1"/>

</xml_diff>